<commit_message>
Normovadlo - Image mutace nahled na celou obrazovku
</commit_message>
<xml_diff>
--- a/Tasks, Threads, Threading.docx
+++ b/Tasks, Threads, Threading.docx
@@ -1,6 +1,6 @@
 
 <file path=word/document.xml><?xml version="1.0" encoding="utf-8"?>
-<w:document xmlns:wpc="http://schemas.microsoft.com/office/word/2010/wordprocessingCanvas" xmlns:mc="http://schemas.openxmlformats.org/markup-compatibility/2006" xmlns:o="urn:schemas-microsoft-com:office:office" xmlns:r="http://schemas.openxmlformats.org/officeDocument/2006/relationships" xmlns:m="http://schemas.openxmlformats.org/officeDocument/2006/math" xmlns:v="urn:schemas-microsoft-com:vml" xmlns:wp14="http://schemas.microsoft.com/office/word/2010/wordprocessingDrawing" xmlns:wp="http://schemas.openxmlformats.org/drawingml/2006/wordprocessingDrawing" xmlns:w10="urn:schemas-microsoft-com:office:word" xmlns:w="http://schemas.openxmlformats.org/wordprocessingml/2006/main" xmlns:w14="http://schemas.microsoft.com/office/word/2010/wordml" xmlns:w15="http://schemas.microsoft.com/office/word/2012/wordml" xmlns:wpg="http://schemas.microsoft.com/office/word/2010/wordprocessingGroup" xmlns:wpi="http://schemas.microsoft.com/office/word/2010/wordprocessingInk" xmlns:wne="http://schemas.microsoft.com/office/word/2006/wordml" xmlns:wps="http://schemas.microsoft.com/office/word/2010/wordprocessingShape" mc:Ignorable="w14 w15 wp14">
+<w:document xmlns:wpc="http://schemas.microsoft.com/office/word/2010/wordprocessingCanvas" xmlns:cx="http://schemas.microsoft.com/office/drawing/2014/chartex" xmlns:cx1="http://schemas.microsoft.com/office/drawing/2015/9/8/chartex" xmlns:mc="http://schemas.openxmlformats.org/markup-compatibility/2006" xmlns:o="urn:schemas-microsoft-com:office:office" xmlns:r="http://schemas.openxmlformats.org/officeDocument/2006/relationships" xmlns:m="http://schemas.openxmlformats.org/officeDocument/2006/math" xmlns:v="urn:schemas-microsoft-com:vml" xmlns:wp14="http://schemas.microsoft.com/office/word/2010/wordprocessingDrawing" xmlns:wp="http://schemas.openxmlformats.org/drawingml/2006/wordprocessingDrawing" xmlns:w10="urn:schemas-microsoft-com:office:word" xmlns:w="http://schemas.openxmlformats.org/wordprocessingml/2006/main" xmlns:w14="http://schemas.microsoft.com/office/word/2010/wordml" xmlns:w15="http://schemas.microsoft.com/office/word/2012/wordml" xmlns:w16se="http://schemas.microsoft.com/office/word/2015/wordml/symex" xmlns:wpg="http://schemas.microsoft.com/office/word/2010/wordprocessingGroup" xmlns:wpi="http://schemas.microsoft.com/office/word/2010/wordprocessingInk" xmlns:wne="http://schemas.microsoft.com/office/word/2006/wordml" xmlns:wps="http://schemas.microsoft.com/office/word/2010/wordprocessingShape" mc:Ignorable="w14 w15 w16se wp14">
   <w:body>
     <w:p>
       <w:pPr>
@@ -571,7 +571,7 @@
       <w:r>
         <w:rPr>
           <w:noProof/>
-          <w:lang w:eastAsia="cs-CZ"/>
+          <w:lang w:val="en-US"/>
         </w:rPr>
         <w:drawing>
           <wp:inline distT="0" distB="0" distL="0" distR="0" wp14:anchorId="1D719EBB" wp14:editId="1D719EBC">
@@ -792,7 +792,7 @@
       <w:r>
         <w:rPr>
           <w:noProof/>
-          <w:lang w:eastAsia="cs-CZ"/>
+          <w:lang w:val="en-US"/>
         </w:rPr>
         <w:drawing>
           <wp:inline distT="0" distB="0" distL="0" distR="0" wp14:anchorId="1D719EBD" wp14:editId="1D719EBE">
@@ -859,7 +859,7 @@
       <w:r>
         <w:rPr>
           <w:noProof/>
-          <w:lang w:eastAsia="cs-CZ"/>
+          <w:lang w:val="en-US"/>
         </w:rPr>
         <w:drawing>
           <wp:inline distT="0" distB="0" distL="0" distR="0" wp14:anchorId="1D719EBF" wp14:editId="1D719EC0">
@@ -970,6 +970,25 @@
         </w:rPr>
         <w:t>Vytvori nekolik paralelnich vlaken naraz.</w:t>
       </w:r>
+      <w:r>
+        <w:rPr>
+          <w:lang w:val="en-US"/>
+        </w:rPr>
+        <w:t xml:space="preserve"> Hlavni duvod pouziti tridy Parallel je, ze praci rozdeli </w:t>
+      </w:r>
+      <w:r>
+        <w:rPr>
+          <w:color w:val="FF0000"/>
+          <w:lang w:val="en-US"/>
+        </w:rPr>
+        <w:t>rovnomerne na vsechny jadra procesoru</w:t>
+      </w:r>
+      <w:r>
+        <w:rPr>
+          <w:lang w:val="en-US"/>
+        </w:rPr>
+        <w:t xml:space="preserve">. </w:t>
+      </w:r>
     </w:p>
     <w:p>
       <w:pPr>
@@ -983,6 +1002,8 @@
         </w:rPr>
         <w:t>var intList = new List&lt;int&gt; {1,2,3,4,5,6,7}</w:t>
       </w:r>
+      <w:bookmarkStart w:id="0" w:name="_GoBack"/>
+      <w:bookmarkEnd w:id="0"/>
     </w:p>
     <w:p>
       <w:pPr>
@@ -1550,8 +1571,6 @@
           <w:lang w:val="en-US"/>
         </w:rPr>
       </w:pPr>
-      <w:bookmarkStart w:id="0" w:name="_GoBack"/>
-      <w:bookmarkEnd w:id="0"/>
     </w:p>
     <w:p>
       <w:pPr>
@@ -1583,13 +1602,7 @@
         <w:rPr>
           <w:lang w:val="pt-BR"/>
         </w:rPr>
-        <w:t xml:space="preserve">Pokud se vlakno dostane k mistu kde se vola na objektu </w:t>
-      </w:r>
-      <w:r>
-        <w:rPr>
-          <w:lang w:val="pt-BR"/>
-        </w:rPr>
-        <w:t xml:space="preserve">AutoResetEvent </w:t>
+        <w:t xml:space="preserve">Pokud se vlakno dostane k mistu kde se vola na objektu AutoResetEvent </w:t>
       </w:r>
       <w:r>
         <w:rPr>
@@ -1681,7 +1694,7 @@
       <w:r>
         <w:rPr>
           <w:noProof/>
-          <w:lang w:eastAsia="cs-CZ"/>
+          <w:lang w:val="en-US"/>
         </w:rPr>
         <w:drawing>
           <wp:inline distT="0" distB="0" distL="0" distR="0" wp14:anchorId="7CA68AAE" wp14:editId="7746CBDE">
@@ -1798,31 +1811,7 @@
         <w:rPr>
           <w:lang w:val="en-US"/>
         </w:rPr>
-        <w:t xml:space="preserve"> – </w:t>
-      </w:r>
-      <w:r>
-        <w:rPr>
-          <w:lang w:val="en-US"/>
-        </w:rPr>
-        <w:t>(volame metody Wa</w:t>
-      </w:r>
-      <w:r>
-        <w:rPr>
-          <w:lang w:val="en-US"/>
-        </w:rPr>
-        <w:t>itOne a Set na objektu typu Manual</w:t>
-      </w:r>
-      <w:r>
-        <w:rPr>
-          <w:lang w:val="en-US"/>
-        </w:rPr>
-        <w:t xml:space="preserve">ResetEvent) </w:t>
-      </w:r>
-      <w:r>
-        <w:rPr>
-          <w:lang w:val="en-US"/>
-        </w:rPr>
-        <w:t xml:space="preserve"> jakmile zavolame metodu Set() jednou, uz se vlakno nezastavi na dalsim volani WaitOne na vlakne. </w:t>
+        <w:t xml:space="preserve"> – (volame metody WaitOne a Set na objektu typu ManualResetEvent)  jakmile zavolame metodu Set() jednou, uz se vlakno nezastavi na dalsim volani WaitOne na vlakne. </w:t>
       </w:r>
     </w:p>
     <w:p>
@@ -1860,7 +1849,7 @@
 </file>
 
 <file path=word/styles.xml><?xml version="1.0" encoding="utf-8"?>
-<w:styles xmlns:mc="http://schemas.openxmlformats.org/markup-compatibility/2006" xmlns:r="http://schemas.openxmlformats.org/officeDocument/2006/relationships" xmlns:w="http://schemas.openxmlformats.org/wordprocessingml/2006/main" xmlns:w14="http://schemas.microsoft.com/office/word/2010/wordml" xmlns:w15="http://schemas.microsoft.com/office/word/2012/wordml" mc:Ignorable="w14 w15">
+<w:styles xmlns:mc="http://schemas.openxmlformats.org/markup-compatibility/2006" xmlns:r="http://schemas.openxmlformats.org/officeDocument/2006/relationships" xmlns:w="http://schemas.openxmlformats.org/wordprocessingml/2006/main" xmlns:w14="http://schemas.microsoft.com/office/word/2010/wordml" xmlns:w15="http://schemas.microsoft.com/office/word/2012/wordml" xmlns:w16se="http://schemas.microsoft.com/office/word/2015/wordml/symex" mc:Ignorable="w14 w15 w16se">
   <w:docDefaults>
     <w:rPrDefault>
       <w:rPr>

</xml_diff>